<commit_message>
se vuelve a intentar acomodar las plantillas de las comisiones para evitar páginas en blanco al combinar los documentos. Se eliminan los saltos de página y se copian directamente los elementos del cuerpo de cada documento, omitiendo las propiedades de sección (sectPr) que pueden causar problemas de formato. Además, se actualiza el mensaje de error para incluir el stack trace completo en caso de que ocurra una excepción durante la generación de las comisiones. También se corrige la clave del date_input para evitar conflictos con otros elementos de fecha en la aplicación.
</commit_message>
<xml_diff>
--- a/templates/PLANTILLA_ENCARGADOS_CM.docx
+++ b/templates/PLANTILLA_ENCARGADOS_CM.docx
@@ -735,8 +735,8 @@
         <w:rPr>
           <w:rFonts w:ascii="Garet" w:hAnsi="Garet" w:cs="Arial"/>
           <w:b/>
-          <w:sz w:val="22"/>
-          <w:szCs w:val="22"/>
+          <w:sz w:val="10"/>
+          <w:szCs w:val="10"/>
         </w:rPr>
       </w:pPr>
     </w:p>
@@ -747,8 +747,8 @@
         <w:rPr>
           <w:rFonts w:ascii="Garet" w:hAnsi="Garet" w:cs="Arial"/>
           <w:b/>
-          <w:sz w:val="22"/>
-          <w:szCs w:val="22"/>
+          <w:sz w:val="10"/>
+          <w:szCs w:val="10"/>
         </w:rPr>
       </w:pPr>
     </w:p>
@@ -761,16 +761,16 @@
         <w:jc w:val="both"/>
         <w:rPr>
           <w:rFonts w:ascii="Garet" w:hAnsi="Garet" w:cs="Arial"/>
-          <w:sz w:val="12"/>
-          <w:szCs w:val="12"/>
+          <w:sz w:val="10"/>
+          <w:szCs w:val="10"/>
           <w:lang w:val="es-ES"/>
         </w:rPr>
       </w:pPr>
       <w:r>
         <w:rPr>
           <w:rFonts w:ascii="Garet" w:hAnsi="Garet" w:cs="Arial"/>
-          <w:sz w:val="12"/>
-          <w:szCs w:val="12"/>
+          <w:sz w:val="10"/>
+          <w:szCs w:val="10"/>
           <w:lang w:val="es-ES"/>
         </w:rPr>
         <w:t xml:space="preserve">Este documento puede contener datos personales </w:t>
@@ -779,8 +779,8 @@
       <w:r>
         <w:rPr>
           <w:rFonts w:ascii="Garet" w:hAnsi="Garet" w:cs="Arial"/>
-          <w:sz w:val="12"/>
-          <w:szCs w:val="12"/>
+          <w:sz w:val="10"/>
+          <w:szCs w:val="10"/>
           <w:lang w:val="es-ES"/>
         </w:rPr>
         <w:t>de acuerdo a</w:t>
@@ -789,8 +789,8 @@
       <w:r>
         <w:rPr>
           <w:rFonts w:ascii="Garet" w:hAnsi="Garet" w:cs="Arial"/>
-          <w:sz w:val="12"/>
-          <w:szCs w:val="12"/>
+          <w:sz w:val="10"/>
+          <w:szCs w:val="10"/>
           <w:lang w:val="es-ES"/>
         </w:rPr>
         <w:t xml:space="preserve"> lo establecido en el artículo 3, fracciones IX y X de la Ley de Protección de Datos Personales en Posesión de Sujetos Obligados del Estado de Jalisco y sus Municipios, así como información confidencial de conformidad al artículo 21 de la Ley de Transparencia y Acceso a la Información Pública del Estado de Jalisco y sus Municipios.</w:t>
@@ -805,8 +805,8 @@
         <w:jc w:val="both"/>
         <w:rPr>
           <w:rFonts w:ascii="Garet" w:hAnsi="Garet" w:cs="Arial"/>
-          <w:sz w:val="12"/>
-          <w:szCs w:val="12"/>
+          <w:sz w:val="10"/>
+          <w:szCs w:val="10"/>
           <w:lang w:val="es-ES"/>
         </w:rPr>
         <w:sectPr>
@@ -821,8 +821,8 @@
       <w:r>
         <w:rPr>
           <w:rFonts w:ascii="Garet" w:hAnsi="Garet" w:cs="Arial"/>
-          <w:sz w:val="12"/>
-          <w:szCs w:val="12"/>
+          <w:sz w:val="10"/>
+          <w:szCs w:val="10"/>
           <w:lang w:val="es-ES"/>
         </w:rPr>
         <w:t>Atendiendo a lo establecido por el artículo 72 de la citada Ley de Protección de Datos Personales, el receptor, que adquiere el carácter de responsable, de los datos personales deberá tratar los mismos comprometiéndose a garantizar su confidencialidad y únicamente utilizarlos para los fines que le fueron transferidos. El tratamiento de esta información deberá cumplir en todo momento con las disposiciones de las leyes antes señaladas, por lo que cualquier transferencia o tratamiento de los datos por personas o entidades distintas a las dirigidas se encuentra prohibido; salvo las excepciones contempladas en los artículos 15 y 75 de la Ley de Protección de Datos Personales en Posesión de Sujetos Obligados del Estado de Jalisco y sus Municipios.</w:t>

</xml_diff>

<commit_message>
se vuelven a actualizar las plantillas de comisiones generales y encargados de CM, para que tengan el mismo formato que las constancias de comisiones. Esto es necesario para que el código de generación de documentos funcione correctamente, ya que se basa en la estructura de estas plantillas. Además, se corrige un error en la función de generación de comisiones que causaba que se agregaran páginas en blanco entre cada documento al combinar los archivos. Ahora se copian solo los elementos del cuerpo del documento, omitiendo las propiedades de sección (sectPr) que eran las responsables de las páginas en blanco.
</commit_message>
<xml_diff>
--- a/templates/PLANTILLA_ENCARGADOS_CM.docx
+++ b/templates/PLANTILLA_ENCARGADOS_CM.docx
@@ -825,53 +825,8 @@
           <w:szCs w:val="10"/>
           <w:lang w:val="es-ES"/>
         </w:rPr>
-        <w:t>Atendiendo a lo establecido por el artículo 72 de la citada Ley de Protección de Datos Personales, el receptor, que adquiere el carácter de responsable, de los datos personales deberá tratar los mismos comprometiéndose a garantizar su confidencialidad y únicamente utilizarlos para los fines que le fueron transferidos. El tratamiento de esta información deberá cumplir en todo momento con las disposiciones de las leyes antes señaladas, por lo que cualquier transferencia o tratamiento de los datos por personas o entidades distintas a las dirigidas se encuentra prohibido; salvo las excepciones contempladas en los artículos 15 y 75 de la Ley de Protección de Datos Personales en Posesión de Sujetos Obligados del Estado de Jalisco y sus Municipios.</w:t>
-      </w:r>
-    </w:p>
-    <w:p>
-      <w:pPr>
-        <w:autoSpaceDE w:val="0"/>
-        <w:autoSpaceDN w:val="0"/>
-        <w:adjustRightInd w:val="0"/>
-        <w:spacing w:after="0"/>
-        <w:jc w:val="both"/>
-        <w:rPr>
-          <w:rFonts w:ascii="Garet" w:hAnsi="Garet" w:cs="Arial"/>
-          <w:sz w:val="8"/>
-          <w:szCs w:val="8"/>
-          <w:lang w:val="es-ES"/>
-        </w:rPr>
-      </w:pPr>
-    </w:p>
-    <w:p>
-      <w:pPr>
-        <w:autoSpaceDE w:val="0"/>
-        <w:autoSpaceDN w:val="0"/>
-        <w:adjustRightInd w:val="0"/>
-        <w:spacing w:after="0"/>
-        <w:jc w:val="both"/>
-        <w:rPr>
-          <w:rFonts w:ascii="Garet" w:hAnsi="Garet" w:cs="Arial"/>
-          <w:sz w:val="8"/>
-          <w:szCs w:val="8"/>
-          <w:lang w:val="es-ES"/>
-        </w:rPr>
-      </w:pPr>
-    </w:p>
-    <w:p>
-      <w:pPr>
-        <w:autoSpaceDE w:val="0"/>
-        <w:autoSpaceDN w:val="0"/>
-        <w:adjustRightInd w:val="0"/>
-        <w:spacing w:after="0"/>
-        <w:jc w:val="both"/>
-        <w:rPr>
-          <w:rFonts w:ascii="Garet" w:hAnsi="Garet" w:cs="Arial"/>
-          <w:sz w:val="8"/>
-          <w:szCs w:val="8"/>
-          <w:lang w:val="es-ES"/>
-        </w:rPr>
-      </w:pPr>
+        <w:t>Atendiendo a lo establecido por el artículo 72 de la citada Ley de Protección de Datos Personales, el receptor, que adquiere el carácter de responsable, de los datos personales deberá tratar los mismos comprometiéndose a garantizar su confidencialidad y únicamente utilizarlos para los fines que le fueron transferidos. El tratamiento de esta información deberá cumplir en todo momento con las disposiciones de las leyes antes señaladas, por lo que cualquier transferencia o tratamiento de los datos por personas o entidades distintas a las dirigidas se encuentra prohibido; salvo las excepciones contempladas en los artículos 15 y 75 de la Ley de Protección de Datos Personales en Posesión de Sujetos Obligados del Estado de Jalisco y sus Municipio</w:t>
+      </w:r>
     </w:p>
     <w:p>
       <w:pPr>

</xml_diff>

<commit_message>
se le da un espacio a la plantila para tratar de cuadrarlas
</commit_message>
<xml_diff>
--- a/templates/PLANTILLA_ENCARGADOS_CM.docx
+++ b/templates/PLANTILLA_ENCARGADOS_CM.docx
@@ -667,6 +667,15 @@
         </w:rPr>
         <w:br/>
       </w:r>
+    </w:p>
+    <w:p>
+      <w:pPr>
+        <w:spacing w:after="0" w:line="240" w:lineRule="auto"/>
+        <w:rPr>
+          <w:rFonts w:ascii="Garet" w:hAnsi="Garet" w:cs="Arial"/>
+          <w:b/>
+        </w:rPr>
+      </w:pPr>
     </w:p>
     <w:p>
       <w:pPr>

</xml_diff>

<commit_message>
se actualiza plantilla de encargados
</commit_message>
<xml_diff>
--- a/templates/PLANTILLA_ENCARGADOS_CM.docx
+++ b/templates/PLANTILLA_ENCARGADOS_CM.docx
@@ -770,16 +770,16 @@
         <w:jc w:val="both"/>
         <w:rPr>
           <w:rFonts w:ascii="Garet" w:hAnsi="Garet" w:cs="Arial"/>
-          <w:sz w:val="10"/>
-          <w:szCs w:val="10"/>
+          <w:sz w:val="11"/>
+          <w:szCs w:val="11"/>
           <w:lang w:val="es-ES"/>
         </w:rPr>
       </w:pPr>
       <w:r>
         <w:rPr>
           <w:rFonts w:ascii="Garet" w:hAnsi="Garet" w:cs="Arial"/>
-          <w:sz w:val="10"/>
-          <w:szCs w:val="10"/>
+          <w:sz w:val="11"/>
+          <w:szCs w:val="11"/>
           <w:lang w:val="es-ES"/>
         </w:rPr>
         <w:t xml:space="preserve">Este documento puede contener datos personales </w:t>
@@ -788,8 +788,8 @@
       <w:r>
         <w:rPr>
           <w:rFonts w:ascii="Garet" w:hAnsi="Garet" w:cs="Arial"/>
-          <w:sz w:val="10"/>
-          <w:szCs w:val="10"/>
+          <w:sz w:val="11"/>
+          <w:szCs w:val="11"/>
           <w:lang w:val="es-ES"/>
         </w:rPr>
         <w:t>de acuerdo a</w:t>
@@ -798,8 +798,8 @@
       <w:r>
         <w:rPr>
           <w:rFonts w:ascii="Garet" w:hAnsi="Garet" w:cs="Arial"/>
-          <w:sz w:val="10"/>
-          <w:szCs w:val="10"/>
+          <w:sz w:val="11"/>
+          <w:szCs w:val="11"/>
           <w:lang w:val="es-ES"/>
         </w:rPr>
         <w:t xml:space="preserve"> lo establecido en el artículo 3, fracciones IX y X de la Ley de Protección de Datos Personales en Posesión de Sujetos Obligados del Estado de Jalisco y sus Municipios, así como información confidencial de conformidad al artículo 21 de la Ley de Transparencia y Acceso a la Información Pública del Estado de Jalisco y sus Municipios.</w:t>
@@ -814,14 +814,14 @@
         <w:jc w:val="both"/>
         <w:rPr>
           <w:rFonts w:ascii="Garet" w:hAnsi="Garet" w:cs="Arial"/>
-          <w:sz w:val="10"/>
-          <w:szCs w:val="10"/>
+          <w:sz w:val="11"/>
+          <w:szCs w:val="11"/>
           <w:lang w:val="es-ES"/>
         </w:rPr>
         <w:sectPr>
           <w:headerReference w:type="default" r:id="rId7"/>
           <w:pgSz w:w="12240" w:h="15840"/>
-          <w:pgMar w:top="1417" w:right="1701" w:bottom="1417" w:left="1701" w:header="709" w:footer="709" w:gutter="0"/>
+          <w:pgMar w:top="1440" w:right="1440" w:bottom="1440" w:left="1440" w:header="709" w:footer="709" w:gutter="0"/>
           <w:pgNumType w:start="1"/>
           <w:cols w:space="708"/>
           <w:docGrid w:linePitch="360"/>
@@ -830,8 +830,8 @@
       <w:r>
         <w:rPr>
           <w:rFonts w:ascii="Garet" w:hAnsi="Garet" w:cs="Arial"/>
-          <w:sz w:val="10"/>
-          <w:szCs w:val="10"/>
+          <w:sz w:val="11"/>
+          <w:szCs w:val="11"/>
           <w:lang w:val="es-ES"/>
         </w:rPr>
         <w:t>Atendiendo a lo establecido por el artículo 72 de la citada Ley de Protección de Datos Personales, el receptor, que adquiere el carácter de responsable, de los datos personales deberá tratar los mismos comprometiéndose a garantizar su confidencialidad y únicamente utilizarlos para los fines que le fueron transferidos. El tratamiento de esta información deberá cumplir en todo momento con las disposiciones de las leyes antes señaladas, por lo que cualquier transferencia o tratamiento de los datos por personas o entidades distintas a las dirigidas se encuentra prohibido; salvo las excepciones contempladas en los artículos 15 y 75 de la Ley de Protección de Datos Personales en Posesión de Sujetos Obligados del Estado de Jalisco y sus Municipio</w:t>

</xml_diff>

<commit_message>
cambios en la plantilla de necargados
</commit_message>
<xml_diff>
--- a/templates/PLANTILLA_ENCARGADOS_CM.docx
+++ b/templates/PLANTILLA_ENCARGADOS_CM.docx
@@ -756,8 +756,8 @@
         <w:rPr>
           <w:rFonts w:ascii="Garet" w:hAnsi="Garet" w:cs="Arial"/>
           <w:b/>
-          <w:sz w:val="10"/>
-          <w:szCs w:val="10"/>
+          <w:sz w:val="12"/>
+          <w:szCs w:val="12"/>
         </w:rPr>
       </w:pPr>
     </w:p>
@@ -770,16 +770,16 @@
         <w:jc w:val="both"/>
         <w:rPr>
           <w:rFonts w:ascii="Garet" w:hAnsi="Garet" w:cs="Arial"/>
-          <w:sz w:val="11"/>
-          <w:szCs w:val="11"/>
+          <w:sz w:val="12"/>
+          <w:szCs w:val="12"/>
           <w:lang w:val="es-ES"/>
         </w:rPr>
       </w:pPr>
       <w:r>
         <w:rPr>
           <w:rFonts w:ascii="Garet" w:hAnsi="Garet" w:cs="Arial"/>
-          <w:sz w:val="11"/>
-          <w:szCs w:val="11"/>
+          <w:sz w:val="12"/>
+          <w:szCs w:val="12"/>
           <w:lang w:val="es-ES"/>
         </w:rPr>
         <w:t xml:space="preserve">Este documento puede contener datos personales </w:t>
@@ -788,8 +788,8 @@
       <w:r>
         <w:rPr>
           <w:rFonts w:ascii="Garet" w:hAnsi="Garet" w:cs="Arial"/>
-          <w:sz w:val="11"/>
-          <w:szCs w:val="11"/>
+          <w:sz w:val="12"/>
+          <w:szCs w:val="12"/>
           <w:lang w:val="es-ES"/>
         </w:rPr>
         <w:t>de acuerdo a</w:t>
@@ -798,8 +798,8 @@
       <w:r>
         <w:rPr>
           <w:rFonts w:ascii="Garet" w:hAnsi="Garet" w:cs="Arial"/>
-          <w:sz w:val="11"/>
-          <w:szCs w:val="11"/>
+          <w:sz w:val="12"/>
+          <w:szCs w:val="12"/>
           <w:lang w:val="es-ES"/>
         </w:rPr>
         <w:t xml:space="preserve"> lo establecido en el artículo 3, fracciones IX y X de la Ley de Protección de Datos Personales en Posesión de Sujetos Obligados del Estado de Jalisco y sus Municipios, así como información confidencial de conformidad al artículo 21 de la Ley de Transparencia y Acceso a la Información Pública del Estado de Jalisco y sus Municipios.</w:t>
@@ -814,14 +814,14 @@
         <w:jc w:val="both"/>
         <w:rPr>
           <w:rFonts w:ascii="Garet" w:hAnsi="Garet" w:cs="Arial"/>
-          <w:sz w:val="11"/>
-          <w:szCs w:val="11"/>
+          <w:sz w:val="12"/>
+          <w:szCs w:val="12"/>
           <w:lang w:val="es-ES"/>
         </w:rPr>
         <w:sectPr>
           <w:headerReference w:type="default" r:id="rId7"/>
           <w:pgSz w:w="12240" w:h="15840"/>
-          <w:pgMar w:top="1440" w:right="1440" w:bottom="1440" w:left="1440" w:header="709" w:footer="709" w:gutter="0"/>
+          <w:pgMar w:top="1276" w:right="1134" w:bottom="1276" w:left="1134" w:header="709" w:footer="709" w:gutter="0"/>
           <w:pgNumType w:start="1"/>
           <w:cols w:space="708"/>
           <w:docGrid w:linePitch="360"/>
@@ -830,8 +830,8 @@
       <w:r>
         <w:rPr>
           <w:rFonts w:ascii="Garet" w:hAnsi="Garet" w:cs="Arial"/>
-          <w:sz w:val="11"/>
-          <w:szCs w:val="11"/>
+          <w:sz w:val="12"/>
+          <w:szCs w:val="12"/>
           <w:lang w:val="es-ES"/>
         </w:rPr>
         <w:t>Atendiendo a lo establecido por el artículo 72 de la citada Ley de Protección de Datos Personales, el receptor, que adquiere el carácter de responsable, de los datos personales deberá tratar los mismos comprometiéndose a garantizar su confidencialidad y únicamente utilizarlos para los fines que le fueron transferidos. El tratamiento de esta información deberá cumplir en todo momento con las disposiciones de las leyes antes señaladas, por lo que cualquier transferencia o tratamiento de los datos por personas o entidades distintas a las dirigidas se encuentra prohibido; salvo las excepciones contempladas en los artículos 15 y 75 de la Ley de Protección de Datos Personales en Posesión de Sujetos Obligados del Estado de Jalisco y sus Municipio</w:t>

</xml_diff>

<commit_message>
se actualiza de nueva cuenta la plantilla de encargados
</commit_message>
<xml_diff>
--- a/templates/PLANTILLA_ENCARGADOS_CM.docx
+++ b/templates/PLANTILLA_ENCARGADOS_CM.docx
@@ -676,15 +676,6 @@
           <w:b/>
         </w:rPr>
       </w:pPr>
-    </w:p>
-    <w:p>
-      <w:pPr>
-        <w:spacing w:after="0" w:line="240" w:lineRule="auto"/>
-        <w:rPr>
-          <w:rFonts w:ascii="Garet" w:hAnsi="Garet" w:cs="Arial"/>
-          <w:b/>
-        </w:rPr>
-      </w:pPr>
       <w:r>
         <w:rPr>
           <w:rFonts w:ascii="Garet" w:hAnsi="Garet" w:cs="Arial"/>
@@ -778,13 +769,21 @@
       <w:r>
         <w:rPr>
           <w:rFonts w:ascii="Garet" w:hAnsi="Garet" w:cs="Arial"/>
+          <w:sz w:val="10"/>
+          <w:szCs w:val="10"/>
+          <w:lang w:val="es-ES"/>
+        </w:rPr>
+        <w:t>E</w:t>
+      </w:r>
+      <w:r>
+        <w:rPr>
+          <w:rFonts w:ascii="Garet" w:hAnsi="Garet" w:cs="Arial"/>
           <w:sz w:val="12"/>
           <w:szCs w:val="12"/>
           <w:lang w:val="es-ES"/>
         </w:rPr>
-        <w:t xml:space="preserve">Este documento puede contener datos personales </w:t>
-      </w:r>
-      <w:proofErr w:type="gramStart"/>
+        <w:t xml:space="preserve">ste documento puede contener datos personales </w:t>
+      </w:r>
       <w:r>
         <w:rPr>
           <w:rFonts w:ascii="Garet" w:hAnsi="Garet" w:cs="Arial"/>
@@ -792,9 +791,8 @@
           <w:szCs w:val="12"/>
           <w:lang w:val="es-ES"/>
         </w:rPr>
-        <w:t>de acuerdo a</w:t>
-      </w:r>
-      <w:proofErr w:type="gramEnd"/>
+        <w:t>de acuerdo con</w:t>
+      </w:r>
       <w:r>
         <w:rPr>
           <w:rFonts w:ascii="Garet" w:hAnsi="Garet" w:cs="Arial"/>

</xml_diff>

<commit_message>
se actualiza plantilla e encargados
</commit_message>
<xml_diff>
--- a/templates/PLANTILLA_ENCARGADOS_CM.docx
+++ b/templates/PLANTILLA_ENCARGADOS_CM.docx
@@ -834,6 +834,171 @@
         </w:rPr>
         <w:t>Atendiendo a lo establecido por el artículo 72 de la citada Ley de Protección de Datos Personales, el receptor, que adquiere el carácter de responsable, de los datos personales deberá tratar los mismos comprometiéndose a garantizar su confidencialidad y únicamente utilizarlos para los fines que le fueron transferidos. El tratamiento de esta información deberá cumplir en todo momento con las disposiciones de las leyes antes señaladas, por lo que cualquier transferencia o tratamiento de los datos por personas o entidades distintas a las dirigidas se encuentra prohibido; salvo las excepciones contempladas en los artículos 15 y 75 de la Ley de Protección de Datos Personales en Posesión de Sujetos Obligados del Estado de Jalisco y sus Municipio</w:t>
       </w:r>
+    </w:p>
+    <w:p>
+      <w:pPr>
+        <w:autoSpaceDE w:val="0"/>
+        <w:autoSpaceDN w:val="0"/>
+        <w:adjustRightInd w:val="0"/>
+        <w:spacing w:after="0"/>
+        <w:jc w:val="both"/>
+        <w:rPr>
+          <w:rFonts w:ascii="Garet" w:hAnsi="Garet" w:cs="Arial"/>
+          <w:sz w:val="8"/>
+          <w:szCs w:val="8"/>
+          <w:lang w:val="es-ES"/>
+        </w:rPr>
+      </w:pPr>
+    </w:p>
+    <w:p>
+      <w:pPr>
+        <w:autoSpaceDE w:val="0"/>
+        <w:autoSpaceDN w:val="0"/>
+        <w:adjustRightInd w:val="0"/>
+        <w:spacing w:after="0"/>
+        <w:jc w:val="both"/>
+        <w:rPr>
+          <w:rFonts w:ascii="Garet" w:hAnsi="Garet" w:cs="Arial"/>
+          <w:sz w:val="8"/>
+          <w:szCs w:val="8"/>
+          <w:lang w:val="es-ES"/>
+        </w:rPr>
+      </w:pPr>
+    </w:p>
+    <w:p>
+      <w:pPr>
+        <w:autoSpaceDE w:val="0"/>
+        <w:autoSpaceDN w:val="0"/>
+        <w:adjustRightInd w:val="0"/>
+        <w:spacing w:after="0"/>
+        <w:jc w:val="both"/>
+        <w:rPr>
+          <w:rFonts w:ascii="Garet" w:hAnsi="Garet" w:cs="Arial"/>
+          <w:sz w:val="8"/>
+          <w:szCs w:val="8"/>
+          <w:lang w:val="es-ES"/>
+        </w:rPr>
+      </w:pPr>
+    </w:p>
+    <w:p>
+      <w:pPr>
+        <w:autoSpaceDE w:val="0"/>
+        <w:autoSpaceDN w:val="0"/>
+        <w:adjustRightInd w:val="0"/>
+        <w:spacing w:after="0"/>
+        <w:jc w:val="both"/>
+        <w:rPr>
+          <w:rFonts w:ascii="Garet" w:hAnsi="Garet" w:cs="Arial"/>
+          <w:sz w:val="8"/>
+          <w:szCs w:val="8"/>
+          <w:lang w:val="es-ES"/>
+        </w:rPr>
+      </w:pPr>
+    </w:p>
+    <w:p>
+      <w:pPr>
+        <w:autoSpaceDE w:val="0"/>
+        <w:autoSpaceDN w:val="0"/>
+        <w:adjustRightInd w:val="0"/>
+        <w:spacing w:after="0"/>
+        <w:jc w:val="both"/>
+        <w:rPr>
+          <w:rFonts w:ascii="Garet" w:hAnsi="Garet" w:cs="Arial"/>
+          <w:sz w:val="8"/>
+          <w:szCs w:val="8"/>
+          <w:lang w:val="es-ES"/>
+        </w:rPr>
+      </w:pPr>
+    </w:p>
+    <w:p>
+      <w:pPr>
+        <w:autoSpaceDE w:val="0"/>
+        <w:autoSpaceDN w:val="0"/>
+        <w:adjustRightInd w:val="0"/>
+        <w:spacing w:after="0"/>
+        <w:jc w:val="both"/>
+        <w:rPr>
+          <w:rFonts w:ascii="Garet" w:hAnsi="Garet" w:cs="Arial"/>
+          <w:sz w:val="8"/>
+          <w:szCs w:val="8"/>
+          <w:lang w:val="es-ES"/>
+        </w:rPr>
+      </w:pPr>
+    </w:p>
+    <w:p>
+      <w:pPr>
+        <w:autoSpaceDE w:val="0"/>
+        <w:autoSpaceDN w:val="0"/>
+        <w:adjustRightInd w:val="0"/>
+        <w:spacing w:after="0"/>
+        <w:jc w:val="both"/>
+        <w:rPr>
+          <w:rFonts w:ascii="Garet" w:hAnsi="Garet" w:cs="Arial"/>
+          <w:sz w:val="8"/>
+          <w:szCs w:val="8"/>
+          <w:lang w:val="es-ES"/>
+        </w:rPr>
+      </w:pPr>
+    </w:p>
+    <w:p>
+      <w:pPr>
+        <w:autoSpaceDE w:val="0"/>
+        <w:autoSpaceDN w:val="0"/>
+        <w:adjustRightInd w:val="0"/>
+        <w:spacing w:after="0"/>
+        <w:jc w:val="both"/>
+        <w:rPr>
+          <w:rFonts w:ascii="Garet" w:hAnsi="Garet" w:cs="Arial"/>
+          <w:sz w:val="8"/>
+          <w:szCs w:val="8"/>
+          <w:lang w:val="es-ES"/>
+        </w:rPr>
+      </w:pPr>
+    </w:p>
+    <w:p>
+      <w:pPr>
+        <w:autoSpaceDE w:val="0"/>
+        <w:autoSpaceDN w:val="0"/>
+        <w:adjustRightInd w:val="0"/>
+        <w:spacing w:after="0"/>
+        <w:jc w:val="both"/>
+        <w:rPr>
+          <w:rFonts w:ascii="Garet" w:hAnsi="Garet" w:cs="Arial"/>
+          <w:sz w:val="8"/>
+          <w:szCs w:val="8"/>
+          <w:lang w:val="es-ES"/>
+        </w:rPr>
+      </w:pPr>
+    </w:p>
+    <w:p>
+      <w:pPr>
+        <w:autoSpaceDE w:val="0"/>
+        <w:autoSpaceDN w:val="0"/>
+        <w:adjustRightInd w:val="0"/>
+        <w:spacing w:after="0"/>
+        <w:jc w:val="both"/>
+        <w:rPr>
+          <w:rFonts w:ascii="Garet" w:hAnsi="Garet" w:cs="Arial"/>
+          <w:sz w:val="8"/>
+          <w:szCs w:val="8"/>
+          <w:lang w:val="es-ES"/>
+        </w:rPr>
+      </w:pPr>
+    </w:p>
+    <w:p>
+      <w:pPr>
+        <w:autoSpaceDE w:val="0"/>
+        <w:autoSpaceDN w:val="0"/>
+        <w:adjustRightInd w:val="0"/>
+        <w:spacing w:after="0"/>
+        <w:jc w:val="both"/>
+        <w:rPr>
+          <w:rFonts w:ascii="Garet" w:hAnsi="Garet" w:cs="Arial"/>
+          <w:sz w:val="8"/>
+          <w:szCs w:val="8"/>
+          <w:lang w:val="es-ES"/>
+        </w:rPr>
+      </w:pPr>
     </w:p>
     <w:p>
       <w:pPr>

</xml_diff>

<commit_message>
se agrega institucion al reemplazo de plantilla para encargados cm
</commit_message>
<xml_diff>
--- a/templates/PLANTILLA_ENCARGADOS_CM.docx
+++ b/templates/PLANTILLA_ENCARGADOS_CM.docx
@@ -297,7 +297,31 @@
           <w:sz w:val="22"/>
           <w:szCs w:val="20"/>
         </w:rPr>
-        <w:t xml:space="preserve">, ubicado en calle </w:t>
+        <w:t xml:space="preserve">, ubicado </w:t>
+      </w:r>
+      <w:r>
+        <w:rPr>
+          <w:rFonts w:ascii="Garet" w:hAnsi="Garet" w:cs="Arial"/>
+          <w:sz w:val="22"/>
+          <w:szCs w:val="20"/>
+        </w:rPr>
+        <w:t>&lt;&lt;INSTITUCION&gt;&gt;</w:t>
+      </w:r>
+      <w:r>
+        <w:rPr>
+          <w:rFonts w:ascii="Garet" w:hAnsi="Garet" w:cs="Arial"/>
+          <w:sz w:val="22"/>
+          <w:szCs w:val="20"/>
+        </w:rPr>
+        <w:t xml:space="preserve">, </w:t>
+      </w:r>
+      <w:r>
+        <w:rPr>
+          <w:rFonts w:ascii="Garet" w:hAnsi="Garet" w:cs="Arial"/>
+          <w:sz w:val="22"/>
+          <w:szCs w:val="20"/>
+        </w:rPr>
+        <w:t xml:space="preserve">en calle </w:t>
       </w:r>
       <w:r>
         <w:rPr>
@@ -385,23 +409,13 @@
           <w:szCs w:val="20"/>
         </w:rPr>
       </w:pPr>
-      <w:proofErr w:type="gramStart"/>
-      <w:r>
-        <w:rPr>
-          <w:rFonts w:ascii="Garet" w:hAnsi="Garet" w:cs="Arial"/>
-          <w:sz w:val="22"/>
-          <w:szCs w:val="20"/>
-        </w:rPr>
-        <w:t>Las principales actividades a desarrollar</w:t>
-      </w:r>
-      <w:proofErr w:type="gramEnd"/>
-      <w:r>
-        <w:rPr>
-          <w:rFonts w:ascii="Garet" w:hAnsi="Garet" w:cs="Arial"/>
-          <w:sz w:val="22"/>
-          <w:szCs w:val="20"/>
-        </w:rPr>
-        <w:t xml:space="preserve"> son:</w:t>
+      <w:r>
+        <w:rPr>
+          <w:rFonts w:ascii="Garet" w:hAnsi="Garet" w:cs="Arial"/>
+          <w:sz w:val="22"/>
+          <w:szCs w:val="20"/>
+        </w:rPr>
+        <w:t>Las principales actividades a desarrollar son:</w:t>
       </w:r>
     </w:p>
     <w:p>
@@ -1769,7 +1783,6 @@
   <w:style w:type="character" w:default="1" w:styleId="Fuentedeprrafopredeter">
     <w:name w:val="Default Paragraph Font"/>
     <w:uiPriority w:val="1"/>
-    <w:semiHidden/>
     <w:unhideWhenUsed/>
   </w:style>
   <w:style w:type="table" w:default="1" w:styleId="Tablanormal">

</xml_diff>

<commit_message>
se adecua plantilla de encargados CM
</commit_message>
<xml_diff>
--- a/templates/PLANTILLA_ENCARGADOS_CM.docx
+++ b/templates/PLANTILLA_ENCARGADOS_CM.docx
@@ -297,7 +297,15 @@
           <w:sz w:val="22"/>
           <w:szCs w:val="20"/>
         </w:rPr>
-        <w:t xml:space="preserve">, ubicado </w:t>
+        <w:t>, ubicado</w:t>
+      </w:r>
+      <w:r>
+        <w:rPr>
+          <w:rFonts w:ascii="Garet" w:hAnsi="Garet" w:cs="Arial"/>
+          <w:sz w:val="22"/>
+          <w:szCs w:val="20"/>
+        </w:rPr>
+        <w:t xml:space="preserve"> en </w:t>
       </w:r>
       <w:r>
         <w:rPr>
@@ -313,15 +321,23 @@
           <w:sz w:val="22"/>
           <w:szCs w:val="20"/>
         </w:rPr>
-        <w:t xml:space="preserve">, </w:t>
-      </w:r>
-      <w:r>
-        <w:rPr>
-          <w:rFonts w:ascii="Garet" w:hAnsi="Garet" w:cs="Arial"/>
-          <w:sz w:val="22"/>
-          <w:szCs w:val="20"/>
-        </w:rPr>
-        <w:t xml:space="preserve">en calle </w:t>
+        <w:t>,</w:t>
+      </w:r>
+      <w:r>
+        <w:rPr>
+          <w:rFonts w:ascii="Garet" w:hAnsi="Garet" w:cs="Arial"/>
+          <w:sz w:val="22"/>
+          <w:szCs w:val="20"/>
+        </w:rPr>
+        <w:t xml:space="preserve"> </w:t>
+      </w:r>
+      <w:r>
+        <w:rPr>
+          <w:rFonts w:ascii="Garet" w:hAnsi="Garet" w:cs="Arial"/>
+          <w:sz w:val="22"/>
+          <w:szCs w:val="20"/>
+        </w:rPr>
+        <w:t xml:space="preserve">calle </w:t>
       </w:r>
       <w:r>
         <w:rPr>
@@ -1783,6 +1799,7 @@
   <w:style w:type="character" w:default="1" w:styleId="Fuentedeprrafopredeter">
     <w:name w:val="Default Paragraph Font"/>
     <w:uiPriority w:val="1"/>
+    <w:semiHidden/>
     <w:unhideWhenUsed/>
   </w:style>
   <w:style w:type="table" w:default="1" w:styleId="Tablanormal">

</xml_diff>